<commit_message>
Added Azure Pipeline doc and storage,sql,sfdx
</commit_message>
<xml_diff>
--- a/My Interview Explain Topic/KUBERNETES COMPLETE.docx
+++ b/My Interview Explain Topic/KUBERNETES COMPLETE.docx
@@ -1591,12 +1591,17 @@
         <w:ind w:left="360"/>
       </w:pPr>
       <w:proofErr w:type="spellStart"/>
+      <w:proofErr w:type="gramStart"/>
       <w:r>
         <w:t>ReplicaSet</w:t>
       </w:r>
       <w:proofErr w:type="spellEnd"/>
       <w:r>
-        <w:t xml:space="preserve">  ---&gt; To create pods or versioning or rolling updates without downtime. Used in Deployment</w:t>
+        <w:t xml:space="preserve">  ---</w:t>
+      </w:r>
+      <w:proofErr w:type="gramEnd"/>
+      <w:r>
+        <w:t>&gt; To create pods or versioning or rolling updates without downtime. Used in Deployment</w:t>
       </w:r>
     </w:p>
     <w:p>
@@ -1867,11 +1872,16 @@
         <w:t>KUBECTL</w:t>
       </w:r>
       <w:r>
-        <w:t xml:space="preserve"> is the platform using which you can pass commands to the cluster. S</w:t>
+        <w:t xml:space="preserve"> is the platform using which you can pass commands to the cluster. </w:t>
+      </w:r>
+      <w:proofErr w:type="gramStart"/>
+      <w:r>
+        <w:t>S</w:t>
       </w:r>
       <w:r>
         <w:t>o</w:t>
       </w:r>
+      <w:proofErr w:type="gramEnd"/>
       <w:r>
         <w:t xml:space="preserve"> it basically provide the cli to run commands against the </w:t>
       </w:r>
@@ -1917,7 +1927,15 @@
         <w:t xml:space="preserve"> </w:t>
       </w:r>
       <w:r>
-        <w:t>It runs on each node and can do simple TCP/UDP packet forwarding across backend network service.</w:t>
+        <w:t xml:space="preserve">It runs on each node and </w:t>
+      </w:r>
+      <w:proofErr w:type="gramStart"/>
+      <w:r>
+        <w:t>can do</w:t>
+      </w:r>
+      <w:proofErr w:type="gramEnd"/>
+      <w:r>
+        <w:t xml:space="preserve"> simple TCP/UDP packet forwarding across backend network service.</w:t>
       </w:r>
     </w:p>
     <w:p>
@@ -1993,6 +2011,7 @@
         <w:t>qa</w:t>
       </w:r>
       <w:proofErr w:type="spellEnd"/>
+      <w:proofErr w:type="gramStart"/>
       <w:r>
         <w:t xml:space="preserve">);  </w:t>
       </w:r>
@@ -2001,6 +2020,7 @@
         <w:t>matchExpression</w:t>
       </w:r>
       <w:proofErr w:type="spellEnd"/>
+      <w:proofErr w:type="gramEnd"/>
       <w:r>
         <w:t xml:space="preserve">: tier </w:t>
       </w:r>
@@ -2040,7 +2060,15 @@
       </w:r>
       <w:proofErr w:type="spellEnd"/>
       <w:r>
-        <w:t xml:space="preserve">; env = prod ; tier != frontend </w:t>
+        <w:t xml:space="preserve">; env = </w:t>
+      </w:r>
+      <w:proofErr w:type="gramStart"/>
+      <w:r>
+        <w:t>prod ;</w:t>
+      </w:r>
+      <w:proofErr w:type="gramEnd"/>
+      <w:r>
+        <w:t xml:space="preserve"> tier != frontend </w:t>
       </w:r>
     </w:p>
     <w:p>
@@ -2069,6 +2097,899 @@
     <w:p>
       <w:pPr>
         <w:pStyle w:val="NoSpacing"/>
+        <w:rPr>
+          <w:u w:val="single"/>
+        </w:rPr>
+      </w:pPr>
+      <w:r>
+        <w:rPr>
+          <w:b/>
+          <w:bCs/>
+          <w:u w:val="single"/>
+        </w:rPr>
+        <w:t>INGRESS</w:t>
+      </w:r>
+      <w:r>
+        <w:rPr>
+          <w:b/>
+          <w:bCs/>
+          <w:u w:val="single"/>
+        </w:rPr>
+        <w:t xml:space="preserve">: </w:t>
+      </w:r>
+    </w:p>
+    <w:p>
+      <w:pPr>
+        <w:pStyle w:val="NoSpacing"/>
+      </w:pPr>
+      <w:r>
+        <w:t xml:space="preserve">Ingress exposes </w:t>
+      </w:r>
+      <w:r>
+        <w:rPr>
+          <w:b/>
+          <w:bCs/>
+        </w:rPr>
+        <w:t>HTTP and HTTPS</w:t>
+      </w:r>
+      <w:r>
+        <w:t xml:space="preserve"> routes from outside the cluster to services within the cluster. Traffic routing is controlled by rules defined on the Ingress resource.</w:t>
+      </w:r>
+    </w:p>
+    <w:p>
+      <w:pPr>
+        <w:pStyle w:val="NoSpacing"/>
+      </w:pPr>
+      <w:r>
+        <w:t>Ingress is used to rou</w:t>
+      </w:r>
+      <w:r>
+        <w:t xml:space="preserve">te </w:t>
+      </w:r>
+      <w:r>
+        <w:t xml:space="preserve">host with a </w:t>
+      </w:r>
+      <w:proofErr w:type="spellStart"/>
+      <w:r>
+        <w:t>dns</w:t>
+      </w:r>
+      <w:proofErr w:type="spellEnd"/>
+      <w:r>
+        <w:t xml:space="preserve"> name using </w:t>
+      </w:r>
+      <w:r>
+        <w:rPr>
+          <w:b/>
+          <w:bCs/>
+        </w:rPr>
+        <w:t xml:space="preserve">load balancer </w:t>
+      </w:r>
+      <w:r>
+        <w:t xml:space="preserve">or </w:t>
+      </w:r>
+      <w:proofErr w:type="spellStart"/>
+      <w:r>
+        <w:rPr>
+          <w:b/>
+          <w:bCs/>
+        </w:rPr>
+        <w:t>nginix</w:t>
+      </w:r>
+      <w:proofErr w:type="spellEnd"/>
+      <w:r>
+        <w:rPr>
+          <w:b/>
+          <w:bCs/>
+        </w:rPr>
+        <w:t xml:space="preserve"> controller</w:t>
+      </w:r>
+      <w:r>
+        <w:t xml:space="preserve"> </w:t>
+      </w:r>
+      <w:r>
+        <w:t>with</w:t>
+      </w:r>
+      <w:r>
+        <w:t xml:space="preserve"> </w:t>
+      </w:r>
+      <w:r>
+        <w:rPr>
+          <w:b/>
+          <w:bCs/>
+        </w:rPr>
+        <w:t>rules</w:t>
+      </w:r>
+      <w:r>
+        <w:t xml:space="preserve"> that are defined in the resource file(</w:t>
+      </w:r>
+      <w:proofErr w:type="spellStart"/>
+      <w:r>
+        <w:t>yaml</w:t>
+      </w:r>
+      <w:proofErr w:type="spellEnd"/>
+      <w:r>
+        <w:t>).</w:t>
+      </w:r>
+    </w:p>
+    <w:p>
+      <w:pPr>
+        <w:pStyle w:val="NoSpacing"/>
+      </w:pPr>
+      <w:r>
+        <w:t>An Ingress may be configured to give Services externally-reachable URLs, load balance traffic, terminate SSL / TLS, and offer name based virtual hosting.</w:t>
+      </w:r>
+    </w:p>
+    <w:p>
+      <w:pPr>
+        <w:pStyle w:val="NoSpacing"/>
+      </w:pPr>
+      <w:r>
+        <w:t xml:space="preserve">An Ingress does not expose arbitrary ports or protocols. Exposing services other than HTTP and HTTPS to the internet typically uses a service of type </w:t>
+      </w:r>
+      <w:proofErr w:type="spellStart"/>
+      <w:r>
+        <w:rPr>
+          <w:b/>
+          <w:bCs/>
+        </w:rPr>
+        <w:t>Service.Type</w:t>
+      </w:r>
+      <w:proofErr w:type="spellEnd"/>
+      <w:r>
+        <w:rPr>
+          <w:b/>
+          <w:bCs/>
+        </w:rPr>
+        <w:t>=</w:t>
+      </w:r>
+      <w:proofErr w:type="spellStart"/>
+      <w:r>
+        <w:rPr>
+          <w:b/>
+          <w:bCs/>
+        </w:rPr>
+        <w:t>NodePort</w:t>
+      </w:r>
+      <w:proofErr w:type="spellEnd"/>
+      <w:r>
+        <w:t xml:space="preserve"> or </w:t>
+      </w:r>
+      <w:proofErr w:type="spellStart"/>
+      <w:r>
+        <w:rPr>
+          <w:b/>
+          <w:bCs/>
+        </w:rPr>
+        <w:t>Service.Type</w:t>
+      </w:r>
+      <w:proofErr w:type="spellEnd"/>
+      <w:r>
+        <w:rPr>
+          <w:b/>
+          <w:bCs/>
+        </w:rPr>
+        <w:t>=</w:t>
+      </w:r>
+      <w:proofErr w:type="spellStart"/>
+      <w:r>
+        <w:rPr>
+          <w:b/>
+          <w:bCs/>
+        </w:rPr>
+        <w:t>LoadBalancer</w:t>
+      </w:r>
+      <w:proofErr w:type="spellEnd"/>
+      <w:r>
+        <w:t>.</w:t>
+      </w:r>
+    </w:p>
+    <w:p>
+      <w:pPr>
+        <w:pStyle w:val="NoSpacing"/>
+      </w:pPr>
+      <w:r>
+        <w:t>In order for the Ingress resource to work, the cluster must have an ingress controller running.</w:t>
+      </w:r>
+      <w:r>
+        <w:t xml:space="preserve"> </w:t>
+      </w:r>
+      <w:r>
+        <w:t>Ingress controllers are not started automatically with a cluster</w:t>
+      </w:r>
+    </w:p>
+    <w:p>
+      <w:pPr>
+        <w:pStyle w:val="NoSpacing"/>
+      </w:pPr>
+      <w:r>
+        <w:t>TYPE of Ingress Controllers:</w:t>
+      </w:r>
+    </w:p>
+    <w:p>
+      <w:pPr>
+        <w:pStyle w:val="NoSpacing"/>
+      </w:pPr>
+      <w:r>
+        <w:t xml:space="preserve">1. </w:t>
+      </w:r>
+      <w:proofErr w:type="spellStart"/>
+      <w:r>
+        <w:rPr>
+          <w:b/>
+          <w:bCs/>
+        </w:rPr>
+        <w:t>HAProxy</w:t>
+      </w:r>
+      <w:proofErr w:type="spellEnd"/>
+      <w:r>
+        <w:rPr>
+          <w:b/>
+          <w:bCs/>
+        </w:rPr>
+        <w:t xml:space="preserve"> Ingress</w:t>
+      </w:r>
+      <w:r>
+        <w:t xml:space="preserve"> is a highly customizable community-driven ingress controller for </w:t>
+      </w:r>
+      <w:proofErr w:type="spellStart"/>
+      <w:r>
+        <w:t>HAProxy</w:t>
+      </w:r>
+      <w:proofErr w:type="spellEnd"/>
+      <w:r>
+        <w:t>.</w:t>
+      </w:r>
+    </w:p>
+    <w:p>
+      <w:pPr>
+        <w:pStyle w:val="NoSpacing"/>
+      </w:pPr>
+      <w:r>
+        <w:t xml:space="preserve">2. </w:t>
+      </w:r>
+      <w:r>
+        <w:rPr>
+          <w:b/>
+          <w:bCs/>
+        </w:rPr>
+        <w:t>NGINX</w:t>
+      </w:r>
+      <w:r>
+        <w:t>, Inc. offers support and maintenance for the NGINX Ingress Controller for Kubernetes.</w:t>
+      </w:r>
+    </w:p>
+    <w:p>
+      <w:pPr>
+        <w:pStyle w:val="NoSpacing"/>
+      </w:pPr>
+      <w:r>
+        <w:t xml:space="preserve">3. </w:t>
+      </w:r>
+      <w:r>
+        <w:rPr>
+          <w:b/>
+          <w:bCs/>
+        </w:rPr>
+        <w:t>AKS Application Gateway Ingress Controller</w:t>
+      </w:r>
+      <w:r>
+        <w:t xml:space="preserve"> is an ingress controller that enables ingress to AKS clusters using the Azure Application Gateway</w:t>
+      </w:r>
+      <w:proofErr w:type="gramStart"/>
+      <w:r>
+        <w:t>…..</w:t>
+      </w:r>
+      <w:proofErr w:type="gramEnd"/>
+      <w:r>
+        <w:t xml:space="preserve"> etc.</w:t>
+      </w:r>
+    </w:p>
+    <w:p>
+      <w:pPr>
+        <w:pStyle w:val="NoSpacing"/>
+      </w:pPr>
+    </w:p>
+    <w:p>
+      <w:pPr>
+        <w:pStyle w:val="NoSpacing"/>
+        <w:rPr>
+          <w:b/>
+          <w:bCs/>
+        </w:rPr>
+      </w:pPr>
+      <w:r>
+        <w:rPr>
+          <w:b/>
+          <w:bCs/>
+        </w:rPr>
+        <w:t xml:space="preserve">The Ingress spec has all the information needed to configure a load balancer or proxy server. Most importantly, it contains a list of rules matched against all incoming requests. </w:t>
+      </w:r>
+    </w:p>
+    <w:p>
+      <w:pPr>
+        <w:pStyle w:val="NoSpacing"/>
+      </w:pPr>
+      <w:r>
+        <w:t xml:space="preserve">In Ingress </w:t>
+      </w:r>
+      <w:r>
+        <w:rPr>
+          <w:b/>
+          <w:bCs/>
+        </w:rPr>
+        <w:t>spec field rules</w:t>
+      </w:r>
+      <w:r>
+        <w:t xml:space="preserve"> are written. Each rule contains:</w:t>
+      </w:r>
+    </w:p>
+    <w:p>
+      <w:pPr>
+        <w:pStyle w:val="NoSpacing"/>
+      </w:pPr>
+      <w:r>
+        <w:t xml:space="preserve">1. </w:t>
+      </w:r>
+      <w:r>
+        <w:rPr>
+          <w:b/>
+          <w:bCs/>
+        </w:rPr>
+        <w:t>Host:</w:t>
+      </w:r>
+      <w:r>
+        <w:t xml:space="preserve"> which matches with Domain name and route to specific </w:t>
+      </w:r>
+      <w:proofErr w:type="spellStart"/>
+      <w:r>
+        <w:t>url</w:t>
+      </w:r>
+      <w:proofErr w:type="spellEnd"/>
+      <w:r>
+        <w:t>. N</w:t>
+      </w:r>
+      <w:r>
+        <w:t>o host is specified, so the rule applies to all inbound HTTP traffic through the IP address specified. If a host is provided (for example, foo.bar.com), the rules apply to that host.</w:t>
+      </w:r>
+    </w:p>
+    <w:p>
+      <w:pPr>
+        <w:pStyle w:val="NoSpacing"/>
+      </w:pPr>
+      <w:r>
+        <w:t xml:space="preserve">2: </w:t>
+      </w:r>
+      <w:r>
+        <w:rPr>
+          <w:b/>
+          <w:bCs/>
+        </w:rPr>
+        <w:t>Path</w:t>
+      </w:r>
+      <w:r>
+        <w:rPr>
+          <w:b/>
+          <w:bCs/>
+        </w:rPr>
+        <w:t>:</w:t>
+      </w:r>
+      <w:r>
+        <w:t xml:space="preserve"> is the pages where it has to direct like index or contact or career...A list of paths (for example, </w:t>
+      </w:r>
+      <w:r>
+        <w:rPr>
+          <w:b/>
+          <w:bCs/>
+        </w:rPr>
+        <w:t>/</w:t>
+      </w:r>
+      <w:proofErr w:type="spellStart"/>
+      <w:r>
+        <w:rPr>
+          <w:b/>
+          <w:bCs/>
+        </w:rPr>
+        <w:t>testpath</w:t>
+      </w:r>
+      <w:proofErr w:type="spellEnd"/>
+      <w:r>
+        <w:t xml:space="preserve">), each of which has an associated backend defined with a </w:t>
+      </w:r>
+      <w:proofErr w:type="spellStart"/>
+      <w:r>
+        <w:t>serviceName</w:t>
+      </w:r>
+      <w:proofErr w:type="spellEnd"/>
+      <w:r>
+        <w:t xml:space="preserve"> and </w:t>
+      </w:r>
+      <w:proofErr w:type="spellStart"/>
+      <w:r>
+        <w:t>servicePort</w:t>
+      </w:r>
+      <w:proofErr w:type="spellEnd"/>
+      <w:r>
+        <w:t>. Both the host and path must match the content of an incoming request before the load balancer directs traffic to the referenced Service.</w:t>
+      </w:r>
+    </w:p>
+    <w:p>
+      <w:pPr>
+        <w:pStyle w:val="NoSpacing"/>
+      </w:pPr>
+      <w:r>
+        <w:t xml:space="preserve">3. </w:t>
+      </w:r>
+      <w:r>
+        <w:rPr>
+          <w:b/>
+          <w:bCs/>
+        </w:rPr>
+        <w:t>B</w:t>
+      </w:r>
+      <w:r>
+        <w:rPr>
+          <w:b/>
+          <w:bCs/>
+        </w:rPr>
+        <w:t>ackend:</w:t>
+      </w:r>
+      <w:r>
+        <w:t xml:space="preserve"> used to navigate to a service also a default-http-backend by default.</w:t>
+      </w:r>
+      <w:r>
+        <w:t xml:space="preserve"> D</w:t>
+      </w:r>
+      <w:r>
+        <w:t>efault backend is often configured in an Ingress controller to service any requests that do not match a path in the spec.</w:t>
+      </w:r>
+    </w:p>
+    <w:p>
+      <w:pPr>
+        <w:pStyle w:val="NoSpacing"/>
+      </w:pPr>
+    </w:p>
+    <w:p>
+      <w:pPr>
+        <w:pStyle w:val="NoSpacing"/>
+      </w:pPr>
+    </w:p>
+    <w:p>
+      <w:pPr>
+        <w:pStyle w:val="NoSpacing"/>
+      </w:pPr>
+    </w:p>
+    <w:p>
+      <w:pPr>
+        <w:pStyle w:val="NoSpacing"/>
+      </w:pPr>
+    </w:p>
+    <w:p>
+      <w:pPr>
+        <w:pStyle w:val="NoSpacing"/>
+      </w:pPr>
+    </w:p>
+    <w:p>
+      <w:pPr>
+        <w:pStyle w:val="NoSpacing"/>
+        <w:rPr>
+          <w:b/>
+          <w:bCs/>
+          <w:sz w:val="24"/>
+          <w:szCs w:val="24"/>
+          <w:u w:val="single"/>
+        </w:rPr>
+      </w:pPr>
+      <w:r>
+        <w:rPr>
+          <w:b/>
+          <w:bCs/>
+          <w:sz w:val="24"/>
+          <w:szCs w:val="24"/>
+          <w:u w:val="single"/>
+        </w:rPr>
+        <w:lastRenderedPageBreak/>
+        <w:t>Process of ingress</w:t>
+      </w:r>
+    </w:p>
+    <w:p>
+      <w:pPr>
+        <w:pStyle w:val="NoSpacing"/>
+      </w:pPr>
+      <w:r>
+        <w:rPr>
+          <w:b/>
+          <w:bCs/>
+        </w:rPr>
+        <w:t>1. Deploy</w:t>
+      </w:r>
+      <w:r>
+        <w:t xml:space="preserve">: To deploy a cluster we use NGINX reverse proxy or </w:t>
+      </w:r>
+      <w:proofErr w:type="spellStart"/>
+      <w:r>
+        <w:t>HAProxy</w:t>
+      </w:r>
+      <w:proofErr w:type="spellEnd"/>
+      <w:r>
+        <w:t xml:space="preserve"> that is called Ingress Controller.</w:t>
+      </w:r>
+    </w:p>
+    <w:p>
+      <w:pPr>
+        <w:pStyle w:val="NoSpacing"/>
+      </w:pPr>
+      <w:r>
+        <w:t xml:space="preserve">   </w:t>
+      </w:r>
+      <w:proofErr w:type="spellStart"/>
+      <w:r>
+        <w:t>Yaml</w:t>
+      </w:r>
+      <w:proofErr w:type="spellEnd"/>
+      <w:r>
+        <w:t xml:space="preserve"> f</w:t>
+      </w:r>
+      <w:r>
+        <w:t>iles</w:t>
+      </w:r>
+      <w:r>
+        <w:t xml:space="preserve"> needed in deployment</w:t>
+      </w:r>
+      <w:r>
+        <w:t>:</w:t>
+      </w:r>
+    </w:p>
+    <w:p>
+      <w:pPr>
+        <w:pStyle w:val="NoSpacing"/>
+        <w:numPr>
+          <w:ilvl w:val="0"/>
+          <w:numId w:val="17"/>
+        </w:numPr>
+      </w:pPr>
+      <w:r>
+        <w:rPr>
+          <w:b/>
+          <w:bCs/>
+        </w:rPr>
+        <w:t>Deploymen</w:t>
+      </w:r>
+      <w:r>
+        <w:t>t</w:t>
+      </w:r>
+      <w:r>
+        <w:sym w:font="Wingdings" w:char="F0E8"/>
+      </w:r>
+      <w:r>
+        <w:t xml:space="preserve">Kind: Deployment with replicas, container as </w:t>
+      </w:r>
+      <w:proofErr w:type="spellStart"/>
+      <w:r>
+        <w:t>nginx</w:t>
+      </w:r>
+      <w:proofErr w:type="spellEnd"/>
+      <w:r>
+        <w:t xml:space="preserve"> ingress controller, env with pod name, ports for controller &amp; </w:t>
+      </w:r>
+      <w:proofErr w:type="spellStart"/>
+      <w:r>
+        <w:t>args</w:t>
+      </w:r>
+      <w:proofErr w:type="spellEnd"/>
+      <w:r>
+        <w:t xml:space="preserve"> for the path where </w:t>
+      </w:r>
+      <w:proofErr w:type="spellStart"/>
+      <w:r>
+        <w:t>nginix</w:t>
+      </w:r>
+      <w:proofErr w:type="spellEnd"/>
+      <w:r>
+        <w:t xml:space="preserve"> controller to start it.</w:t>
+      </w:r>
+    </w:p>
+    <w:p>
+      <w:pPr>
+        <w:pStyle w:val="NoSpacing"/>
+        <w:numPr>
+          <w:ilvl w:val="0"/>
+          <w:numId w:val="17"/>
+        </w:numPr>
+      </w:pPr>
+      <w:proofErr w:type="spellStart"/>
+      <w:r>
+        <w:rPr>
+          <w:b/>
+          <w:bCs/>
+        </w:rPr>
+        <w:t>ConfigMap</w:t>
+      </w:r>
+      <w:proofErr w:type="spellEnd"/>
+      <w:r>
+        <w:sym w:font="Wingdings" w:char="F0E8"/>
+      </w:r>
+      <w:r>
+        <w:t xml:space="preserve">Kind: </w:t>
+      </w:r>
+      <w:proofErr w:type="spellStart"/>
+      <w:r>
+        <w:t>ConfigMap</w:t>
+      </w:r>
+      <w:proofErr w:type="spellEnd"/>
+      <w:r>
+        <w:t xml:space="preserve"> where </w:t>
+      </w:r>
+      <w:proofErr w:type="spellStart"/>
+      <w:r>
+        <w:t>nginx</w:t>
+      </w:r>
+      <w:proofErr w:type="spellEnd"/>
+      <w:r>
+        <w:t xml:space="preserve"> error log, </w:t>
+      </w:r>
+      <w:proofErr w:type="spellStart"/>
+      <w:r>
+        <w:t>ssl</w:t>
+      </w:r>
+      <w:proofErr w:type="spellEnd"/>
+      <w:r>
+        <w:t>-protocols are placed.</w:t>
+      </w:r>
+    </w:p>
+    <w:p>
+      <w:pPr>
+        <w:pStyle w:val="NoSpacing"/>
+        <w:numPr>
+          <w:ilvl w:val="0"/>
+          <w:numId w:val="17"/>
+        </w:numPr>
+      </w:pPr>
+      <w:r>
+        <w:rPr>
+          <w:b/>
+          <w:bCs/>
+        </w:rPr>
+        <w:t>Service</w:t>
+      </w:r>
+      <w:r>
+        <w:sym w:font="Wingdings" w:char="F0E8"/>
+      </w:r>
+      <w:r>
+        <w:t xml:space="preserve">Kind: Service with service of type </w:t>
+      </w:r>
+      <w:proofErr w:type="spellStart"/>
+      <w:r>
+        <w:t>NodePort</w:t>
+      </w:r>
+      <w:proofErr w:type="spellEnd"/>
+      <w:r>
+        <w:t xml:space="preserve"> with selector as </w:t>
+      </w:r>
+      <w:proofErr w:type="spellStart"/>
+      <w:r>
+        <w:t>nginix</w:t>
+      </w:r>
+      <w:proofErr w:type="spellEnd"/>
+      <w:r>
+        <w:t>-ingress</w:t>
+      </w:r>
+    </w:p>
+    <w:p>
+      <w:pPr>
+        <w:pStyle w:val="NoSpacing"/>
+        <w:numPr>
+          <w:ilvl w:val="0"/>
+          <w:numId w:val="17"/>
+        </w:numPr>
+      </w:pPr>
+      <w:r>
+        <w:rPr>
+          <w:b/>
+          <w:bCs/>
+        </w:rPr>
+        <w:t>Auth</w:t>
+      </w:r>
+      <w:r>
+        <w:sym w:font="Wingdings" w:char="F0E8"/>
+      </w:r>
+      <w:r>
+        <w:t xml:space="preserve">Kind: </w:t>
+      </w:r>
+      <w:proofErr w:type="spellStart"/>
+      <w:r>
+        <w:t>ServiceAccount</w:t>
+      </w:r>
+      <w:proofErr w:type="spellEnd"/>
+      <w:r>
+        <w:t xml:space="preserve"> with Roles, </w:t>
+      </w:r>
+      <w:proofErr w:type="spellStart"/>
+      <w:r>
+        <w:t>clusterRoles</w:t>
+      </w:r>
+      <w:proofErr w:type="spellEnd"/>
+      <w:r>
+        <w:t xml:space="preserve">, </w:t>
+      </w:r>
+      <w:proofErr w:type="spellStart"/>
+      <w:r>
+        <w:t>RoleBindings</w:t>
+      </w:r>
+      <w:proofErr w:type="spellEnd"/>
+    </w:p>
+    <w:p>
+      <w:pPr>
+        <w:pStyle w:val="NoSpacing"/>
+      </w:pPr>
+    </w:p>
+    <w:p>
+      <w:pPr>
+        <w:pStyle w:val="NoSpacing"/>
+      </w:pPr>
+      <w:r>
+        <w:rPr>
+          <w:b/>
+          <w:bCs/>
+        </w:rPr>
+        <w:t>2. Configure:</w:t>
+      </w:r>
+      <w:r>
+        <w:t xml:space="preserve"> It contains URL routes, rules which are called Ingress Resources.</w:t>
+      </w:r>
+    </w:p>
+    <w:p>
+      <w:pPr>
+        <w:pStyle w:val="NoSpacing"/>
+      </w:pPr>
+      <w:r>
+        <w:t xml:space="preserve">   Resources</w:t>
+      </w:r>
+    </w:p>
+    <w:p>
+      <w:pPr>
+        <w:pStyle w:val="NoSpacing"/>
+      </w:pPr>
+      <w:r>
+        <w:t xml:space="preserve">   1.</w:t>
+      </w:r>
+      <w:r>
+        <w:rPr>
+          <w:b/>
+          <w:bCs/>
+        </w:rPr>
+        <w:t xml:space="preserve"> </w:t>
+      </w:r>
+      <w:r>
+        <w:rPr>
+          <w:b/>
+          <w:bCs/>
+        </w:rPr>
+        <w:t>Ingress</w:t>
+      </w:r>
+      <w:r>
+        <w:t xml:space="preserve"> </w:t>
+      </w:r>
+      <w:r>
+        <w:sym w:font="Wingdings" w:char="F0E8"/>
+      </w:r>
+      <w:r>
+        <w:t xml:space="preserve">Kind: Ingress where host, path, backend </w:t>
+      </w:r>
+      <w:proofErr w:type="gramStart"/>
+      <w:r>
+        <w:t>are</w:t>
+      </w:r>
+      <w:proofErr w:type="gramEnd"/>
+      <w:r>
+        <w:t xml:space="preserve"> defined</w:t>
+      </w:r>
+    </w:p>
+    <w:p>
+      <w:pPr>
+        <w:pStyle w:val="NoSpacing"/>
+      </w:pPr>
+    </w:p>
+    <w:p>
+      <w:pPr>
+        <w:pStyle w:val="NoSpacing"/>
+      </w:pPr>
+      <w:r>
+        <w:t xml:space="preserve">$ </w:t>
+      </w:r>
+      <w:proofErr w:type="spellStart"/>
+      <w:r>
+        <w:rPr>
+          <w:b/>
+          <w:bCs/>
+          <w:i/>
+          <w:iCs/>
+        </w:rPr>
+        <w:t>kubectl</w:t>
+      </w:r>
+      <w:proofErr w:type="spellEnd"/>
+      <w:r>
+        <w:rPr>
+          <w:b/>
+          <w:bCs/>
+          <w:i/>
+          <w:iCs/>
+        </w:rPr>
+        <w:t xml:space="preserve"> apply -f &lt;File&gt;</w:t>
+      </w:r>
+    </w:p>
+    <w:p>
+      <w:pPr>
+        <w:pStyle w:val="NoSpacing"/>
+      </w:pPr>
+      <w:r>
+        <w:t xml:space="preserve">$ </w:t>
+      </w:r>
+      <w:proofErr w:type="spellStart"/>
+      <w:r>
+        <w:rPr>
+          <w:b/>
+          <w:bCs/>
+          <w:i/>
+          <w:iCs/>
+        </w:rPr>
+        <w:t>kubectl</w:t>
+      </w:r>
+      <w:proofErr w:type="spellEnd"/>
+      <w:r>
+        <w:rPr>
+          <w:b/>
+          <w:bCs/>
+          <w:i/>
+          <w:iCs/>
+        </w:rPr>
+        <w:t xml:space="preserve"> edit ingress &lt;name&gt;</w:t>
+      </w:r>
+      <w:r>
+        <w:t xml:space="preserve">    #To update an existing Ingress to add a new Host</w:t>
+      </w:r>
+    </w:p>
+    <w:p>
+      <w:pPr>
+        <w:pStyle w:val="NoSpacing"/>
+      </w:pPr>
+      <w:r>
+        <w:t xml:space="preserve">$ </w:t>
+      </w:r>
+      <w:proofErr w:type="spellStart"/>
+      <w:r>
+        <w:rPr>
+          <w:b/>
+          <w:bCs/>
+          <w:i/>
+          <w:iCs/>
+        </w:rPr>
+        <w:t>kubectl</w:t>
+      </w:r>
+      <w:proofErr w:type="spellEnd"/>
+      <w:r>
+        <w:rPr>
+          <w:b/>
+          <w:bCs/>
+          <w:i/>
+          <w:iCs/>
+        </w:rPr>
+        <w:t xml:space="preserve"> describe ingress &lt;name&gt;</w:t>
+      </w:r>
+    </w:p>
+    <w:p>
+      <w:pPr>
+        <w:pStyle w:val="NoSpacing"/>
+        <w:rPr>
+          <w:u w:val="single"/>
+        </w:rPr>
+      </w:pPr>
+    </w:p>
+    <w:p>
+      <w:pPr>
+        <w:pStyle w:val="NoSpacing"/>
+        <w:rPr>
+          <w:u w:val="single"/>
+        </w:rPr>
       </w:pPr>
     </w:p>
     <w:p>
@@ -2210,7 +3131,15 @@
         <w:t>Rolling update</w:t>
       </w:r>
       <w:r>
-        <w:t xml:space="preserve"> also helps the user to replace the existing replica controller to newer ones. But, the deployment time is slow and in fact, we could say, there is no deployment at all</w:t>
+        <w:t xml:space="preserve"> also helps the user to replace the existing replica controller to newer ones. </w:t>
+      </w:r>
+      <w:proofErr w:type="gramStart"/>
+      <w:r>
+        <w:t>But,</w:t>
+      </w:r>
+      <w:proofErr w:type="gramEnd"/>
+      <w:r>
+        <w:t xml:space="preserve"> the deployment time is slow and in fact, we could say, there is no deployment at all</w:t>
       </w:r>
     </w:p>
     <w:p>
@@ -2415,6 +3344,26 @@
     <w:p>
       <w:pPr>
         <w:pStyle w:val="NoSpacing"/>
+      </w:pPr>
+    </w:p>
+    <w:p>
+      <w:pPr>
+        <w:pStyle w:val="NoSpacing"/>
+      </w:pPr>
+    </w:p>
+    <w:p>
+      <w:pPr>
+        <w:pStyle w:val="NoSpacing"/>
+      </w:pPr>
+    </w:p>
+    <w:p>
+      <w:pPr>
+        <w:pStyle w:val="NoSpacing"/>
+      </w:pPr>
+    </w:p>
+    <w:p>
+      <w:pPr>
+        <w:pStyle w:val="NoSpacing"/>
         <w:rPr>
           <w:b/>
           <w:bCs/>
@@ -2549,6 +3498,7 @@
         <w:pStyle w:val="NoSpacing"/>
         <w:ind w:left="720"/>
       </w:pPr>
+      <w:proofErr w:type="gramStart"/>
       <w:r>
         <w:rPr>
           <w:b/>
@@ -2572,6 +3522,7 @@
         <w:t>kubectl</w:t>
       </w:r>
       <w:proofErr w:type="spellEnd"/>
+      <w:proofErr w:type="gramEnd"/>
       <w:r>
         <w:rPr>
           <w:b/>
@@ -3711,7 +4662,15 @@
       </w:r>
       <w:proofErr w:type="spellEnd"/>
       <w:r>
-        <w:t>/gb-frontend:v3</w:t>
+        <w:t>/gb-</w:t>
+      </w:r>
+      <w:proofErr w:type="gramStart"/>
+      <w:r>
+        <w:t>frontend:v</w:t>
+      </w:r>
+      <w:proofErr w:type="gramEnd"/>
+      <w:r>
+        <w:t>3</w:t>
       </w:r>
     </w:p>
     <w:p>
@@ -6320,6 +7279,7 @@
         <w:t>pathofyaml</w:t>
       </w:r>
       <w:proofErr w:type="spellEnd"/>
+      <w:proofErr w:type="gramStart"/>
       <w:r>
         <w:rPr>
           <w:i/>
@@ -6343,7 +7303,15 @@
           <w:sz w:val="24"/>
           <w:szCs w:val="24"/>
         </w:rPr>
-        <w:t xml:space="preserve"> # To execute the </w:t>
+        <w:t xml:space="preserve"> #</w:t>
+      </w:r>
+      <w:proofErr w:type="gramEnd"/>
+      <w:r>
+        <w:rPr>
+          <w:sz w:val="24"/>
+          <w:szCs w:val="24"/>
+        </w:rPr>
+        <w:t xml:space="preserve"> To execute the </w:t>
       </w:r>
       <w:proofErr w:type="spellStart"/>
       <w:r>
@@ -6410,6 +7378,7 @@
         <w:t>pathofyml</w:t>
       </w:r>
       <w:proofErr w:type="spellEnd"/>
+      <w:proofErr w:type="gramStart"/>
       <w:r>
         <w:rPr>
           <w:i/>
@@ -6433,7 +7402,15 @@
           <w:sz w:val="24"/>
           <w:szCs w:val="24"/>
         </w:rPr>
-        <w:t># To delete the applied features</w:t>
+        <w:t>#</w:t>
+      </w:r>
+      <w:proofErr w:type="gramEnd"/>
+      <w:r>
+        <w:rPr>
+          <w:sz w:val="24"/>
+          <w:szCs w:val="24"/>
+        </w:rPr>
+        <w:t xml:space="preserve"> To delete the applied features</w:t>
       </w:r>
     </w:p>
     <w:p>
@@ -6681,6 +7658,7 @@
         <w:t xml:space="preserve"> get </w:t>
       </w:r>
       <w:proofErr w:type="spellStart"/>
+      <w:proofErr w:type="gramStart"/>
       <w:r>
         <w:rPr>
           <w:i/>
@@ -6705,7 +7683,15 @@
           <w:sz w:val="24"/>
           <w:szCs w:val="24"/>
         </w:rPr>
-        <w:t xml:space="preserve">#  Details of </w:t>
+        <w:t>#</w:t>
+      </w:r>
+      <w:proofErr w:type="gramEnd"/>
+      <w:r>
+        <w:rPr>
+          <w:sz w:val="24"/>
+          <w:szCs w:val="24"/>
+        </w:rPr>
+        <w:t xml:space="preserve">  Details of </w:t>
       </w:r>
       <w:proofErr w:type="spellStart"/>
       <w:r>
@@ -6809,6 +7795,7 @@
         <w:t xml:space="preserve"> describe </w:t>
       </w:r>
       <w:proofErr w:type="spellStart"/>
+      <w:proofErr w:type="gramStart"/>
       <w:r>
         <w:rPr>
           <w:i/>
@@ -6831,7 +7818,15 @@
           <w:sz w:val="24"/>
           <w:szCs w:val="24"/>
         </w:rPr>
-        <w:t xml:space="preserve"># Full details </w:t>
+        <w:t>#</w:t>
+      </w:r>
+      <w:proofErr w:type="gramEnd"/>
+      <w:r>
+        <w:rPr>
+          <w:sz w:val="24"/>
+          <w:szCs w:val="24"/>
+        </w:rPr>
+        <w:t xml:space="preserve"> Full details </w:t>
       </w:r>
       <w:r>
         <w:rPr>
@@ -7178,6 +8173,7 @@
         </w:rPr>
         <w:t>–</w:t>
       </w:r>
+      <w:proofErr w:type="gramStart"/>
       <w:r>
         <w:rPr>
           <w:i/>
@@ -7201,7 +8197,15 @@
           <w:sz w:val="24"/>
           <w:szCs w:val="24"/>
         </w:rPr>
-        <w:t xml:space="preserve"> # To record and apply the deploy </w:t>
+        <w:t xml:space="preserve"> #</w:t>
+      </w:r>
+      <w:proofErr w:type="gramEnd"/>
+      <w:r>
+        <w:rPr>
+          <w:sz w:val="24"/>
+          <w:szCs w:val="24"/>
+        </w:rPr>
+        <w:t xml:space="preserve"> To record and apply the deploy </w:t>
       </w:r>
     </w:p>
     <w:p>
@@ -7628,6 +8632,119 @@
 <file path=word/numbering.xml><?xml version="1.0" encoding="utf-8"?>
 <w:numbering xmlns:wpc="http://schemas.microsoft.com/office/word/2010/wordprocessingCanvas" xmlns:cx="http://schemas.microsoft.com/office/drawing/2014/chartex" xmlns:cx1="http://schemas.microsoft.com/office/drawing/2015/9/8/chartex" xmlns:cx2="http://schemas.microsoft.com/office/drawing/2015/10/21/chartex" xmlns:cx3="http://schemas.microsoft.com/office/drawing/2016/5/9/chartex" xmlns:cx4="http://schemas.microsoft.com/office/drawing/2016/5/10/chartex" xmlns:cx5="http://schemas.microsoft.com/office/drawing/2016/5/11/chartex" xmlns:cx6="http://schemas.microsoft.com/office/drawing/2016/5/12/chartex" xmlns:cx7="http://schemas.microsoft.com/office/drawing/2016/5/13/chartex" xmlns:cx8="http://schemas.microsoft.com/office/drawing/2016/5/14/chartex" xmlns:mc="http://schemas.openxmlformats.org/markup-compatibility/2006" xmlns:aink="http://schemas.microsoft.com/office/drawing/2016/ink" xmlns:am3d="http://schemas.microsoft.com/office/drawing/2017/model3d" xmlns:o="urn:schemas-microsoft-com:office:office" xmlns:r="http://schemas.openxmlformats.org/officeDocument/2006/relationships" xmlns:m="http://schemas.openxmlformats.org/officeDocument/2006/math" xmlns:v="urn:schemas-microsoft-com:vml" xmlns:wp14="http://schemas.microsoft.com/office/word/2010/wordprocessingDrawing" xmlns:wp="http://schemas.openxmlformats.org/drawingml/2006/wordprocessingDrawing" xmlns:w10="urn:schemas-microsoft-com:office:word" xmlns:w="http://schemas.openxmlformats.org/wordprocessingml/2006/main" xmlns:w14="http://schemas.microsoft.com/office/word/2010/wordml" xmlns:w15="http://schemas.microsoft.com/office/word/2012/wordml" xmlns:w16cex="http://schemas.microsoft.com/office/word/2018/wordml/cex" xmlns:w16cid="http://schemas.microsoft.com/office/word/2016/wordml/cid" xmlns:w16="http://schemas.microsoft.com/office/word/2018/wordml" xmlns:w16se="http://schemas.microsoft.com/office/word/2015/wordml/symex" xmlns:wpg="http://schemas.microsoft.com/office/word/2010/wordprocessingGroup" xmlns:wpi="http://schemas.microsoft.com/office/word/2010/wordprocessingInk" xmlns:wne="http://schemas.microsoft.com/office/word/2006/wordml" xmlns:wps="http://schemas.microsoft.com/office/word/2010/wordprocessingShape" mc:Ignorable="w14 w15 w16se w16cid w16 w16cex wp14">
   <w:abstractNum w:abstractNumId="0" w15:restartNumberingAfterBreak="0">
+    <w:nsid w:val="0994153C"/>
+    <w:multiLevelType w:val="hybridMultilevel"/>
+    <w:tmpl w:val="B13CBF4A"/>
+    <w:lvl w:ilvl="0" w:tplc="04090001">
+      <w:start w:val="1"/>
+      <w:numFmt w:val="bullet"/>
+      <w:lvlText w:val=""/>
+      <w:lvlJc w:val="left"/>
+      <w:pPr>
+        <w:ind w:left="720" w:hanging="360"/>
+      </w:pPr>
+      <w:rPr>
+        <w:rFonts w:ascii="Symbol" w:hAnsi="Symbol" w:hint="default"/>
+      </w:rPr>
+    </w:lvl>
+    <w:lvl w:ilvl="1" w:tplc="04090003" w:tentative="1">
+      <w:start w:val="1"/>
+      <w:numFmt w:val="bullet"/>
+      <w:lvlText w:val="o"/>
+      <w:lvlJc w:val="left"/>
+      <w:pPr>
+        <w:ind w:left="1440" w:hanging="360"/>
+      </w:pPr>
+      <w:rPr>
+        <w:rFonts w:ascii="Courier New" w:hAnsi="Courier New" w:cs="Courier New" w:hint="default"/>
+      </w:rPr>
+    </w:lvl>
+    <w:lvl w:ilvl="2" w:tplc="04090005" w:tentative="1">
+      <w:start w:val="1"/>
+      <w:numFmt w:val="bullet"/>
+      <w:lvlText w:val=""/>
+      <w:lvlJc w:val="left"/>
+      <w:pPr>
+        <w:ind w:left="2160" w:hanging="360"/>
+      </w:pPr>
+      <w:rPr>
+        <w:rFonts w:ascii="Wingdings" w:hAnsi="Wingdings" w:hint="default"/>
+      </w:rPr>
+    </w:lvl>
+    <w:lvl w:ilvl="3" w:tplc="04090001" w:tentative="1">
+      <w:start w:val="1"/>
+      <w:numFmt w:val="bullet"/>
+      <w:lvlText w:val=""/>
+      <w:lvlJc w:val="left"/>
+      <w:pPr>
+        <w:ind w:left="2880" w:hanging="360"/>
+      </w:pPr>
+      <w:rPr>
+        <w:rFonts w:ascii="Symbol" w:hAnsi="Symbol" w:hint="default"/>
+      </w:rPr>
+    </w:lvl>
+    <w:lvl w:ilvl="4" w:tplc="04090003" w:tentative="1">
+      <w:start w:val="1"/>
+      <w:numFmt w:val="bullet"/>
+      <w:lvlText w:val="o"/>
+      <w:lvlJc w:val="left"/>
+      <w:pPr>
+        <w:ind w:left="3600" w:hanging="360"/>
+      </w:pPr>
+      <w:rPr>
+        <w:rFonts w:ascii="Courier New" w:hAnsi="Courier New" w:cs="Courier New" w:hint="default"/>
+      </w:rPr>
+    </w:lvl>
+    <w:lvl w:ilvl="5" w:tplc="04090005" w:tentative="1">
+      <w:start w:val="1"/>
+      <w:numFmt w:val="bullet"/>
+      <w:lvlText w:val=""/>
+      <w:lvlJc w:val="left"/>
+      <w:pPr>
+        <w:ind w:left="4320" w:hanging="360"/>
+      </w:pPr>
+      <w:rPr>
+        <w:rFonts w:ascii="Wingdings" w:hAnsi="Wingdings" w:hint="default"/>
+      </w:rPr>
+    </w:lvl>
+    <w:lvl w:ilvl="6" w:tplc="04090001" w:tentative="1">
+      <w:start w:val="1"/>
+      <w:numFmt w:val="bullet"/>
+      <w:lvlText w:val=""/>
+      <w:lvlJc w:val="left"/>
+      <w:pPr>
+        <w:ind w:left="5040" w:hanging="360"/>
+      </w:pPr>
+      <w:rPr>
+        <w:rFonts w:ascii="Symbol" w:hAnsi="Symbol" w:hint="default"/>
+      </w:rPr>
+    </w:lvl>
+    <w:lvl w:ilvl="7" w:tplc="04090003" w:tentative="1">
+      <w:start w:val="1"/>
+      <w:numFmt w:val="bullet"/>
+      <w:lvlText w:val="o"/>
+      <w:lvlJc w:val="left"/>
+      <w:pPr>
+        <w:ind w:left="5760" w:hanging="360"/>
+      </w:pPr>
+      <w:rPr>
+        <w:rFonts w:ascii="Courier New" w:hAnsi="Courier New" w:cs="Courier New" w:hint="default"/>
+      </w:rPr>
+    </w:lvl>
+    <w:lvl w:ilvl="8" w:tplc="04090005" w:tentative="1">
+      <w:start w:val="1"/>
+      <w:numFmt w:val="bullet"/>
+      <w:lvlText w:val=""/>
+      <w:lvlJc w:val="left"/>
+      <w:pPr>
+        <w:ind w:left="6480" w:hanging="360"/>
+      </w:pPr>
+      <w:rPr>
+        <w:rFonts w:ascii="Wingdings" w:hAnsi="Wingdings" w:hint="default"/>
+      </w:rPr>
+    </w:lvl>
+  </w:abstractNum>
+  <w:abstractNum w:abstractNumId="1" w15:restartNumberingAfterBreak="0">
     <w:nsid w:val="16D22826"/>
     <w:multiLevelType w:val="hybridMultilevel"/>
     <w:tmpl w:val="FB163CC2"/>
@@ -7740,7 +8857,7 @@
       </w:rPr>
     </w:lvl>
   </w:abstractNum>
-  <w:abstractNum w:abstractNumId="1" w15:restartNumberingAfterBreak="0">
+  <w:abstractNum w:abstractNumId="2" w15:restartNumberingAfterBreak="0">
     <w:nsid w:val="1E7C353E"/>
     <w:multiLevelType w:val="hybridMultilevel"/>
     <w:tmpl w:val="7D906648"/>
@@ -7853,7 +8970,7 @@
       </w:rPr>
     </w:lvl>
   </w:abstractNum>
-  <w:abstractNum w:abstractNumId="2" w15:restartNumberingAfterBreak="0">
+  <w:abstractNum w:abstractNumId="3" w15:restartNumberingAfterBreak="0">
     <w:nsid w:val="21EB7104"/>
     <w:multiLevelType w:val="hybridMultilevel"/>
     <w:tmpl w:val="E35A9DB2"/>
@@ -7966,7 +9083,7 @@
       </w:rPr>
     </w:lvl>
   </w:abstractNum>
-  <w:abstractNum w:abstractNumId="3" w15:restartNumberingAfterBreak="0">
+  <w:abstractNum w:abstractNumId="4" w15:restartNumberingAfterBreak="0">
     <w:nsid w:val="255736DD"/>
     <w:multiLevelType w:val="hybridMultilevel"/>
     <w:tmpl w:val="08ECC09A"/>
@@ -8052,7 +9169,7 @@
       </w:pPr>
     </w:lvl>
   </w:abstractNum>
-  <w:abstractNum w:abstractNumId="4" w15:restartNumberingAfterBreak="0">
+  <w:abstractNum w:abstractNumId="5" w15:restartNumberingAfterBreak="0">
     <w:nsid w:val="2D461239"/>
     <w:multiLevelType w:val="hybridMultilevel"/>
     <w:tmpl w:val="7D2A2FA4"/>
@@ -8138,7 +9255,7 @@
       </w:pPr>
     </w:lvl>
   </w:abstractNum>
-  <w:abstractNum w:abstractNumId="5" w15:restartNumberingAfterBreak="0">
+  <w:abstractNum w:abstractNumId="6" w15:restartNumberingAfterBreak="0">
     <w:nsid w:val="3BEA3041"/>
     <w:multiLevelType w:val="hybridMultilevel"/>
     <w:tmpl w:val="D170458C"/>
@@ -8251,7 +9368,7 @@
       </w:rPr>
     </w:lvl>
   </w:abstractNum>
-  <w:abstractNum w:abstractNumId="6" w15:restartNumberingAfterBreak="0">
+  <w:abstractNum w:abstractNumId="7" w15:restartNumberingAfterBreak="0">
     <w:nsid w:val="3FF015FF"/>
     <w:multiLevelType w:val="hybridMultilevel"/>
     <w:tmpl w:val="F98E85DC"/>
@@ -8341,7 +9458,7 @@
       </w:pPr>
     </w:lvl>
   </w:abstractNum>
-  <w:abstractNum w:abstractNumId="7" w15:restartNumberingAfterBreak="0">
+  <w:abstractNum w:abstractNumId="8" w15:restartNumberingAfterBreak="0">
     <w:nsid w:val="44DC7A62"/>
     <w:multiLevelType w:val="hybridMultilevel"/>
     <w:tmpl w:val="A412B712"/>
@@ -8454,7 +9571,7 @@
       </w:rPr>
     </w:lvl>
   </w:abstractNum>
-  <w:abstractNum w:abstractNumId="8" w15:restartNumberingAfterBreak="0">
+  <w:abstractNum w:abstractNumId="9" w15:restartNumberingAfterBreak="0">
     <w:nsid w:val="452605A3"/>
     <w:multiLevelType w:val="hybridMultilevel"/>
     <w:tmpl w:val="001C94DE"/>
@@ -8567,7 +9684,7 @@
       </w:rPr>
     </w:lvl>
   </w:abstractNum>
-  <w:abstractNum w:abstractNumId="9" w15:restartNumberingAfterBreak="0">
+  <w:abstractNum w:abstractNumId="10" w15:restartNumberingAfterBreak="0">
     <w:nsid w:val="558D4077"/>
     <w:multiLevelType w:val="hybridMultilevel"/>
     <w:tmpl w:val="B6240B56"/>
@@ -8680,7 +9797,7 @@
       </w:rPr>
     </w:lvl>
   </w:abstractNum>
-  <w:abstractNum w:abstractNumId="10" w15:restartNumberingAfterBreak="0">
+  <w:abstractNum w:abstractNumId="11" w15:restartNumberingAfterBreak="0">
     <w:nsid w:val="567929DC"/>
     <w:multiLevelType w:val="hybridMultilevel"/>
     <w:tmpl w:val="1B165EDE"/>
@@ -8766,7 +9883,7 @@
       </w:pPr>
     </w:lvl>
   </w:abstractNum>
-  <w:abstractNum w:abstractNumId="11" w15:restartNumberingAfterBreak="0">
+  <w:abstractNum w:abstractNumId="12" w15:restartNumberingAfterBreak="0">
     <w:nsid w:val="65A4085C"/>
     <w:multiLevelType w:val="hybridMultilevel"/>
     <w:tmpl w:val="C332F19C"/>
@@ -8879,7 +9996,7 @@
       </w:rPr>
     </w:lvl>
   </w:abstractNum>
-  <w:abstractNum w:abstractNumId="12" w15:restartNumberingAfterBreak="0">
+  <w:abstractNum w:abstractNumId="13" w15:restartNumberingAfterBreak="0">
     <w:nsid w:val="732470B4"/>
     <w:multiLevelType w:val="hybridMultilevel"/>
     <w:tmpl w:val="A2B209FE"/>
@@ -8968,7 +10085,7 @@
       </w:pPr>
     </w:lvl>
   </w:abstractNum>
-  <w:abstractNum w:abstractNumId="13" w15:restartNumberingAfterBreak="0">
+  <w:abstractNum w:abstractNumId="14" w15:restartNumberingAfterBreak="0">
     <w:nsid w:val="76712620"/>
     <w:multiLevelType w:val="hybridMultilevel"/>
     <w:tmpl w:val="A9FC9C70"/>
@@ -9081,7 +10198,7 @@
       </w:rPr>
     </w:lvl>
   </w:abstractNum>
-  <w:abstractNum w:abstractNumId="14" w15:restartNumberingAfterBreak="0">
+  <w:abstractNum w:abstractNumId="15" w15:restartNumberingAfterBreak="0">
     <w:nsid w:val="79F74BB1"/>
     <w:multiLevelType w:val="hybridMultilevel"/>
     <w:tmpl w:val="6CD82CA2"/>
@@ -9170,7 +10287,7 @@
       </w:pPr>
     </w:lvl>
   </w:abstractNum>
-  <w:abstractNum w:abstractNumId="15" w15:restartNumberingAfterBreak="0">
+  <w:abstractNum w:abstractNumId="16" w15:restartNumberingAfterBreak="0">
     <w:nsid w:val="7B814B24"/>
     <w:multiLevelType w:val="hybridMultilevel"/>
     <w:tmpl w:val="F95A9924"/>
@@ -9284,52 +10401,55 @@
     </w:lvl>
   </w:abstractNum>
   <w:num w:numId="1">
+    <w:abstractNumId w:val="14"/>
+  </w:num>
+  <w:num w:numId="2">
+    <w:abstractNumId w:val="9"/>
+  </w:num>
+  <w:num w:numId="3">
+    <w:abstractNumId w:val="12"/>
+  </w:num>
+  <w:num w:numId="4">
+    <w:abstractNumId w:val="10"/>
+  </w:num>
+  <w:num w:numId="5">
+    <w:abstractNumId w:val="6"/>
+  </w:num>
+  <w:num w:numId="6">
+    <w:abstractNumId w:val="1"/>
+  </w:num>
+  <w:num w:numId="7">
+    <w:abstractNumId w:val="2"/>
+  </w:num>
+  <w:num w:numId="8">
+    <w:abstractNumId w:val="4"/>
+  </w:num>
+  <w:num w:numId="9">
+    <w:abstractNumId w:val="8"/>
+  </w:num>
+  <w:num w:numId="10">
+    <w:abstractNumId w:val="11"/>
+  </w:num>
+  <w:num w:numId="11">
+    <w:abstractNumId w:val="5"/>
+  </w:num>
+  <w:num w:numId="12">
+    <w:abstractNumId w:val="16"/>
+  </w:num>
+  <w:num w:numId="13">
+    <w:abstractNumId w:val="3"/>
+  </w:num>
+  <w:num w:numId="14">
+    <w:abstractNumId w:val="7"/>
+  </w:num>
+  <w:num w:numId="15">
+    <w:abstractNumId w:val="15"/>
+  </w:num>
+  <w:num w:numId="16">
     <w:abstractNumId w:val="13"/>
   </w:num>
-  <w:num w:numId="2">
-    <w:abstractNumId w:val="8"/>
-  </w:num>
-  <w:num w:numId="3">
-    <w:abstractNumId w:val="11"/>
-  </w:num>
-  <w:num w:numId="4">
-    <w:abstractNumId w:val="9"/>
-  </w:num>
-  <w:num w:numId="5">
-    <w:abstractNumId w:val="5"/>
-  </w:num>
-  <w:num w:numId="6">
+  <w:num w:numId="17">
     <w:abstractNumId w:val="0"/>
-  </w:num>
-  <w:num w:numId="7">
-    <w:abstractNumId w:val="1"/>
-  </w:num>
-  <w:num w:numId="8">
-    <w:abstractNumId w:val="3"/>
-  </w:num>
-  <w:num w:numId="9">
-    <w:abstractNumId w:val="7"/>
-  </w:num>
-  <w:num w:numId="10">
-    <w:abstractNumId w:val="10"/>
-  </w:num>
-  <w:num w:numId="11">
-    <w:abstractNumId w:val="4"/>
-  </w:num>
-  <w:num w:numId="12">
-    <w:abstractNumId w:val="15"/>
-  </w:num>
-  <w:num w:numId="13">
-    <w:abstractNumId w:val="2"/>
-  </w:num>
-  <w:num w:numId="14">
-    <w:abstractNumId w:val="6"/>
-  </w:num>
-  <w:num w:numId="15">
-    <w:abstractNumId w:val="14"/>
-  </w:num>
-  <w:num w:numId="16">
-    <w:abstractNumId w:val="12"/>
   </w:num>
 </w:numbering>
 </file>

</xml_diff>